<commit_message>
novos arquivos e modificacao casos de teste
</commit_message>
<xml_diff>
--- a/Relatório Final/Arquivos úteis/Casos de teste.docx
+++ b/Relatório Final/Arquivos úteis/Casos de teste.docx
@@ -22,7 +22,7 @@
           <w:szCs w:val="28"/>
           <w:lang w:val="pt-BR"/>
         </w:rPr>
-        <w:t>Casos de testes</w:t>
+        <w:t>Rotina de testes</w:t>
       </w:r>
     </w:p>
     <w:p>
@@ -301,6 +301,7 @@
     <w:p>
       <w:pPr>
         <w:numPr>
+          <w:ilvl w:val="0"/>
           <w:numId w:val="0"/>
         </w:numPr>
         <w:rPr>
@@ -316,6 +317,7 @@
     <w:p>
       <w:pPr>
         <w:numPr>
+          <w:ilvl w:val="0"/>
           <w:numId w:val="0"/>
         </w:numPr>
         <w:rPr>
@@ -342,6 +344,7 @@
     <w:p>
       <w:pPr>
         <w:numPr>
+          <w:ilvl w:val="0"/>
           <w:numId w:val="0"/>
         </w:numPr>
         <w:rPr>
@@ -368,6 +371,7 @@
     <w:p>
       <w:pPr>
         <w:numPr>
+          <w:ilvl w:val="0"/>
           <w:numId w:val="0"/>
         </w:numPr>
         <w:rPr>
@@ -394,6 +398,7 @@
     <w:p>
       <w:pPr>
         <w:numPr>
+          <w:ilvl w:val="0"/>
           <w:numId w:val="0"/>
         </w:numPr>
         <w:rPr>
@@ -409,6 +414,7 @@
     <w:p>
       <w:pPr>
         <w:numPr>
+          <w:ilvl w:val="0"/>
           <w:numId w:val="0"/>
         </w:numPr>
         <w:rPr>
@@ -462,6 +468,7 @@
     <w:p>
       <w:pPr>
         <w:numPr>
+          <w:ilvl w:val="0"/>
           <w:numId w:val="0"/>
         </w:numPr>
         <w:rPr>
@@ -531,6 +538,7 @@
     <w:p>
       <w:pPr>
         <w:numPr>
+          <w:ilvl w:val="0"/>
           <w:numId w:val="0"/>
         </w:numPr>
         <w:rPr>
@@ -557,6 +565,7 @@
     <w:p>
       <w:pPr>
         <w:numPr>
+          <w:ilvl w:val="0"/>
           <w:numId w:val="0"/>
         </w:numPr>
         <w:rPr>
@@ -572,6 +581,7 @@
     <w:p>
       <w:pPr>
         <w:numPr>
+          <w:ilvl w:val="0"/>
           <w:numId w:val="0"/>
         </w:numPr>
         <w:rPr>
@@ -598,6 +608,7 @@
     <w:p>
       <w:pPr>
         <w:numPr>
+          <w:ilvl w:val="0"/>
           <w:numId w:val="0"/>
         </w:numPr>
         <w:rPr>
@@ -679,20 +690,447 @@
           <w:lang w:val="pt-BR"/>
         </w:rPr>
       </w:pPr>
+      <w:r>
+        <w:rPr>
+          <w:rFonts w:hint="default"/>
+          <w:b/>
+          <w:bCs/>
+          <w:sz w:val="22"/>
+          <w:szCs w:val="22"/>
+          <w:lang w:val="pt-BR"/>
+        </w:rPr>
+        <w:t>Caso não seja possível isolar a carga para o estudo, deve-se analisá-la em diversos momentos do dia.</w:t>
+      </w:r>
+    </w:p>
+    <w:p>
+      <w:pPr>
+        <w:rPr>
+          <w:rFonts w:hint="default"/>
+          <w:b/>
+          <w:bCs/>
+          <w:sz w:val="22"/>
+          <w:szCs w:val="22"/>
+          <w:lang w:val="pt-BR"/>
+        </w:rPr>
+      </w:pPr>
+      <w:r>
+        <w:rPr>
+          <w:rFonts w:hint="default"/>
+          <w:b/>
+          <w:bCs/>
+          <w:sz w:val="22"/>
+          <w:szCs w:val="22"/>
+          <w:lang w:val="pt-BR"/>
+        </w:rPr>
+        <w:br w:type="page"/>
+      </w:r>
+    </w:p>
+    <w:p>
+      <w:pPr>
+        <w:rPr>
+          <w:rFonts w:hint="default"/>
+          <w:b/>
+          <w:bCs/>
+          <w:sz w:val="28"/>
+          <w:szCs w:val="28"/>
+          <w:lang w:val="pt-BR"/>
+        </w:rPr>
+      </w:pPr>
+      <w:r>
+        <w:rPr>
+          <w:rFonts w:hint="default"/>
+          <w:b/>
+          <w:bCs/>
+          <w:sz w:val="28"/>
+          <w:szCs w:val="28"/>
+          <w:lang w:val="pt-BR"/>
+        </w:rPr>
+        <w:t>Relatório de Testes</w:t>
+      </w:r>
+    </w:p>
+    <w:p>
+      <w:pPr>
+        <w:rPr>
+          <w:rFonts w:hint="default"/>
+          <w:b/>
+          <w:bCs/>
+          <w:sz w:val="22"/>
+          <w:szCs w:val="22"/>
+          <w:lang w:val="pt-BR"/>
+        </w:rPr>
+      </w:pPr>
+    </w:p>
+    <w:p>
+      <w:pPr>
+        <w:rPr>
+          <w:rFonts w:hint="default"/>
+          <w:b w:val="0"/>
+          <w:bCs w:val="0"/>
+          <w:sz w:val="22"/>
+          <w:szCs w:val="22"/>
+          <w:lang w:val="pt-BR"/>
+        </w:rPr>
+      </w:pPr>
+      <w:r>
+        <w:rPr>
+          <w:rFonts w:hint="default"/>
+          <w:b w:val="0"/>
+          <w:bCs w:val="0"/>
+          <w:sz w:val="22"/>
+          <w:szCs w:val="22"/>
+          <w:lang w:val="pt-BR"/>
+        </w:rPr>
+        <w:t xml:space="preserve">Para fazer o registro dos eventos durante a rotina de testes, o usuário precisa utilizar uma tabela no formato adequado. O arquivo deve ser uma planilha com extensão csv. Essa planilha deve ter uma única aba, com uma única tabela, e essa tabela deve ter apenas três colunas: “Tipo de aparelho”, “Tipo de evento” e “Hora do evento”. </w:t>
+      </w:r>
+    </w:p>
+    <w:p>
+      <w:pPr>
+        <w:rPr>
+          <w:rFonts w:hint="default"/>
+          <w:b w:val="0"/>
+          <w:bCs w:val="0"/>
+          <w:sz w:val="22"/>
+          <w:szCs w:val="22"/>
+          <w:lang w:val="pt-BR"/>
+        </w:rPr>
+      </w:pPr>
+      <w:r>
+        <w:rPr>
+          <w:rFonts w:hint="default"/>
+          <w:b w:val="0"/>
+          <w:bCs w:val="0"/>
+          <w:sz w:val="22"/>
+          <w:szCs w:val="22"/>
+          <w:lang w:val="pt-BR"/>
+        </w:rPr>
+        <w:t>Onde o tipo de aparelho, deve ser qualquer nome que relacione aparelhos de mesmo tipo, ou o mesmo aparelho. Tipo de evento, deve ter apenas dois valores possíveis, 0 ou 1. Sendo 1 referente ao evento de ligar o aparelho, e 0 para o desligamento do aparelho. Hora do evento deve ser o momento em que o evento relatado ocorreu no formato HH:MM</w:t>
+      </w:r>
       <w:bookmarkStart w:id="0" w:name="_GoBack"/>
-      <w:r>
-        <w:rPr>
-          <w:rFonts w:hint="default"/>
-          <w:b/>
-          <w:bCs/>
-          <w:sz w:val="22"/>
-          <w:szCs w:val="22"/>
-          <w:lang w:val="pt-BR"/>
-        </w:rPr>
-        <w:t>Caso não seja possível isolar a carga para o estudo, deve-se analisá-la em diversos momentos do dia.</w:t>
-      </w:r>
-    </w:p>
-    <w:bookmarkEnd w:id="0"/>
+      <w:bookmarkEnd w:id="0"/>
+      <w:r>
+        <w:rPr>
+          <w:rFonts w:hint="default"/>
+          <w:b w:val="0"/>
+          <w:bCs w:val="0"/>
+          <w:sz w:val="22"/>
+          <w:szCs w:val="22"/>
+          <w:lang w:val="pt-BR"/>
+        </w:rPr>
+        <w:t xml:space="preserve">. O nome para salvamento do arquivo, deve ser: </w:t>
+      </w:r>
+      <w:r>
+        <w:rPr>
+          <w:rFonts w:hint="default"/>
+          <w:b/>
+          <w:bCs/>
+          <w:sz w:val="22"/>
+          <w:szCs w:val="22"/>
+          <w:lang w:val="pt-BR"/>
+        </w:rPr>
+        <w:t>registro_de_eventos_Data_Do_Evento.csv</w:t>
+      </w:r>
+      <w:r>
+        <w:rPr>
+          <w:rFonts w:hint="default"/>
+          <w:b w:val="0"/>
+          <w:bCs w:val="0"/>
+          <w:sz w:val="22"/>
+          <w:szCs w:val="22"/>
+          <w:lang w:val="pt-BR"/>
+        </w:rPr>
+        <w:t>. A seguir é dado um exemplo completo para uma planilha de registro de eventos.</w:t>
+      </w:r>
+    </w:p>
+    <w:p>
+      <w:pPr>
+        <w:rPr>
+          <w:rFonts w:hint="default"/>
+          <w:b w:val="0"/>
+          <w:bCs w:val="0"/>
+          <w:sz w:val="22"/>
+          <w:szCs w:val="22"/>
+          <w:lang w:val="pt-BR"/>
+        </w:rPr>
+      </w:pPr>
+    </w:p>
+    <w:p>
+      <w:pPr>
+        <w:jc w:val="center"/>
+        <w:rPr>
+          <w:sz w:val="22"/>
+        </w:rPr>
+      </w:pPr>
+      <w:r>
+        <w:rPr>
+          <w:sz w:val="22"/>
+        </w:rPr>
+        <mc:AlternateContent>
+          <mc:Choice Requires="wpc">
+            <w:drawing>
+              <wp:inline distT="0" distB="0" distL="114300" distR="114300">
+                <wp:extent cx="4760595" cy="918210"/>
+                <wp:effectExtent l="0" t="0" r="0" b="15240"/>
+                <wp:docPr id="1" name="Tela 1"/>
+                <wp:cNvGraphicFramePr/>
+                <a:graphic xmlns:a="http://schemas.openxmlformats.org/drawingml/2006/main">
+                  <a:graphicData uri="http://schemas.microsoft.com/office/word/2010/wordprocessingCanvas">
+                    <wpc:wpc>
+                      <wpc:bg/>
+                      <wpc:whole/>
+                      <pic:pic xmlns:pic="http://schemas.openxmlformats.org/drawingml/2006/picture">
+                        <pic:nvPicPr>
+                          <pic:cNvPr id="2" name="Imagem 2"/>
+                          <pic:cNvPicPr>
+                            <a:picLocks noChangeAspect="1"/>
+                          </pic:cNvPicPr>
+                        </pic:nvPicPr>
+                        <pic:blipFill>
+                          <a:blip r:embed="rId4"/>
+                          <a:stretch>
+                            <a:fillRect/>
+                          </a:stretch>
+                        </pic:blipFill>
+                        <pic:spPr>
+                          <a:xfrm>
+                            <a:off x="0" y="0"/>
+                            <a:ext cx="4712970" cy="923290"/>
+                          </a:xfrm>
+                          <a:prstGeom prst="rect">
+                            <a:avLst/>
+                          </a:prstGeom>
+                          <a:noFill/>
+                          <a:ln>
+                            <a:noFill/>
+                          </a:ln>
+                        </pic:spPr>
+                      </pic:pic>
+                    </wpc:wpc>
+                  </a:graphicData>
+                </a:graphic>
+              </wp:inline>
+            </w:drawing>
+          </mc:Choice>
+          <mc:Fallback>
+            <w:pict>
+              <v:group id="_x0000_s1026" o:spid="_x0000_s1026" o:spt="203" style="height:72.3pt;width:374.85pt;" coordsize="4760595,918210" editas="canvas" o:gfxdata="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">
+                <o:lock v:ext="edit" aspectratio="f"/>
+                <v:shape id="_x0000_s1026" o:spid="_x0000_s1026" o:spt="75" type="#_x0000_t75" style="position:absolute;left:0;top:0;height:918210;width:4760595;" filled="f" stroked="f" coordsize="21600,21600" o:gfxdata="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">
+                  <v:path/>
+                  <v:fill on="f" focussize="0,0"/>
+                  <v:stroke on="f"/>
+                  <v:imagedata o:title=""/>
+                  <o:lock v:ext="edit" aspectratio="f"/>
+                </v:shape>
+                <v:shape id="_x0000_s1026" o:spid="_x0000_s1026" o:spt="75" alt="" type="#_x0000_t75" style="position:absolute;left:0;top:0;height:923290;width:4712970;" filled="f" o:preferrelative="t" stroked="f" coordsize="21600,21600" o:gfxdata="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">
+                  <v:fill on="f" focussize="0,0"/>
+                  <v:stroke on="f"/>
+                  <v:imagedata r:id="rId4" o:title=""/>
+                  <o:lock v:ext="edit" aspectratio="t"/>
+                </v:shape>
+                <w10:wrap type="none"/>
+                <w10:anchorlock/>
+              </v:group>
+            </w:pict>
+          </mc:Fallback>
+        </mc:AlternateContent>
+      </w:r>
+    </w:p>
+    <w:p>
+      <w:pPr>
+        <w:jc w:val="center"/>
+        <w:rPr>
+          <w:sz w:val="22"/>
+        </w:rPr>
+      </w:pPr>
+    </w:p>
+    <w:p>
+      <w:pPr>
+        <w:jc w:val="center"/>
+        <w:rPr>
+          <w:sz w:val="22"/>
+        </w:rPr>
+      </w:pPr>
+    </w:p>
+    <w:p>
+      <w:pPr>
+        <w:jc w:val="both"/>
+        <w:rPr>
+          <w:rFonts w:hint="default"/>
+          <w:sz w:val="22"/>
+          <w:lang w:val="pt-BR"/>
+        </w:rPr>
+      </w:pPr>
+      <w:r>
+        <w:rPr>
+          <w:rFonts w:hint="default"/>
+          <w:sz w:val="22"/>
+          <w:lang w:val="pt-BR"/>
+        </w:rPr>
+        <w:t>Descrevendo os eventos listados na tabela, teríamos:</w:t>
+      </w:r>
+    </w:p>
+    <w:p>
+      <w:pPr>
+        <w:jc w:val="both"/>
+        <w:rPr>
+          <w:rFonts w:hint="default"/>
+          <w:sz w:val="22"/>
+          <w:lang w:val="pt-BR"/>
+        </w:rPr>
+      </w:pPr>
+      <w:r>
+        <w:rPr>
+          <w:rFonts w:hint="default"/>
+          <w:sz w:val="22"/>
+          <w:lang w:val="pt-BR"/>
+        </w:rPr>
+        <w:t>- Aparelho 1 foi ligado (Tipo de evento = 1) às 12:12.</w:t>
+      </w:r>
+    </w:p>
+    <w:p>
+      <w:pPr>
+        <w:jc w:val="both"/>
+        <w:rPr>
+          <w:rFonts w:hint="default"/>
+          <w:sz w:val="22"/>
+          <w:lang w:val="pt-BR"/>
+        </w:rPr>
+      </w:pPr>
+      <w:r>
+        <w:rPr>
+          <w:rFonts w:hint="default"/>
+          <w:sz w:val="22"/>
+          <w:lang w:val="pt-BR"/>
+        </w:rPr>
+        <w:t>- Aparelho 2 foi ligado (Tipo de evento = 1) às 12:22.</w:t>
+      </w:r>
+    </w:p>
+    <w:p>
+      <w:pPr>
+        <w:jc w:val="both"/>
+        <w:rPr>
+          <w:rFonts w:hint="default"/>
+          <w:sz w:val="22"/>
+          <w:lang w:val="pt-BR"/>
+        </w:rPr>
+      </w:pPr>
+      <w:r>
+        <w:rPr>
+          <w:rFonts w:hint="default"/>
+          <w:sz w:val="22"/>
+          <w:lang w:val="pt-BR"/>
+        </w:rPr>
+        <w:t>- Aparelho 2 (quando o tipo de aparelho está em branco, é entendido que o evento se trata do último aparelho listado) foi desligado (Tipo de evento = 0) às 12:34.</w:t>
+      </w:r>
+    </w:p>
+    <w:p>
+      <w:pPr>
+        <w:jc w:val="both"/>
+        <w:rPr>
+          <w:rFonts w:hint="default"/>
+          <w:sz w:val="22"/>
+          <w:lang w:val="pt-BR"/>
+        </w:rPr>
+      </w:pPr>
+      <w:r>
+        <w:rPr>
+          <w:rFonts w:hint="default"/>
+          <w:sz w:val="22"/>
+          <w:lang w:val="pt-BR"/>
+        </w:rPr>
+        <w:t>- Aparelho 1 foi desligado (Tipo de evento = 0) às 12:50.</w:t>
+      </w:r>
+    </w:p>
+    <w:p>
+      <w:pPr>
+        <w:jc w:val="both"/>
+        <w:rPr>
+          <w:rFonts w:hint="default"/>
+          <w:sz w:val="22"/>
+          <w:lang w:val="pt-BR"/>
+        </w:rPr>
+      </w:pPr>
+    </w:p>
+    <w:p>
+      <w:pPr>
+        <w:jc w:val="both"/>
+        <w:rPr>
+          <w:rFonts w:hint="default"/>
+          <w:b w:val="0"/>
+          <w:bCs w:val="0"/>
+          <w:sz w:val="22"/>
+          <w:szCs w:val="22"/>
+          <w:lang w:val="pt-BR"/>
+        </w:rPr>
+      </w:pPr>
+      <w:r>
+        <w:rPr>
+          <w:rFonts w:hint="default"/>
+          <w:sz w:val="22"/>
+          <w:lang w:val="pt-BR"/>
+        </w:rPr>
+        <w:t xml:space="preserve">Se esses eventos tivessem ocorrido no dia 07 de junho de 2020 (07/06/2020), o nome do arquivo deve ser: </w:t>
+      </w:r>
+      <w:r>
+        <w:rPr>
+          <w:rFonts w:hint="default"/>
+          <w:b/>
+          <w:bCs/>
+          <w:sz w:val="22"/>
+          <w:szCs w:val="22"/>
+          <w:lang w:val="pt-BR"/>
+        </w:rPr>
+        <w:t>registro_de_eventos_07_06_2020.csv</w:t>
+      </w:r>
+      <w:r>
+        <w:rPr>
+          <w:rFonts w:hint="default"/>
+          <w:b w:val="0"/>
+          <w:bCs w:val="0"/>
+          <w:sz w:val="22"/>
+          <w:szCs w:val="22"/>
+          <w:lang w:val="pt-BR"/>
+        </w:rPr>
+        <w:t>.</w:t>
+      </w:r>
+    </w:p>
+    <w:p>
+      <w:pPr>
+        <w:jc w:val="both"/>
+        <w:rPr>
+          <w:rFonts w:hint="default"/>
+          <w:b w:val="0"/>
+          <w:bCs w:val="0"/>
+          <w:sz w:val="22"/>
+          <w:szCs w:val="22"/>
+          <w:lang w:val="pt-BR"/>
+        </w:rPr>
+      </w:pPr>
+    </w:p>
+    <w:p>
+      <w:pPr>
+        <w:jc w:val="both"/>
+        <w:rPr>
+          <w:rFonts w:hint="default"/>
+          <w:b w:val="0"/>
+          <w:bCs w:val="0"/>
+          <w:sz w:val="22"/>
+          <w:szCs w:val="22"/>
+          <w:lang w:val="pt-BR"/>
+        </w:rPr>
+      </w:pPr>
+      <w:r>
+        <w:rPr>
+          <w:rFonts w:hint="default"/>
+          <w:b w:val="0"/>
+          <w:bCs w:val="0"/>
+          <w:sz w:val="22"/>
+          <w:szCs w:val="22"/>
+          <w:lang w:val="pt-BR"/>
+        </w:rPr>
+        <w:t xml:space="preserve">A formatação da entrada de dados, permite a automatização da tabela. Dessa forma, o arquivo de registro de eventos, deve ter o formato descrito. </w:t>
+      </w:r>
+    </w:p>
     <w:sectPr>
       <w:pgSz w:w="11906" w:h="16838"/>
       <w:pgMar w:top="1440" w:right="1800" w:bottom="1440" w:left="1800" w:header="720" w:footer="720" w:gutter="0"/>
@@ -798,7 +1236,7 @@
     <w:lsdException w:qFormat="1" w:unhideWhenUsed="0" w:uiPriority="0" w:semiHidden="0" w:name="Title"/>
     <w:lsdException w:unhideWhenUsed="0" w:uiPriority="0" w:semiHidden="0" w:name="Closing"/>
     <w:lsdException w:unhideWhenUsed="0" w:uiPriority="0" w:semiHidden="0" w:name="Signature"/>
-    <w:lsdException w:unhideWhenUsed="0" w:uiPriority="0" w:name="Default Paragraph Font"/>
+    <w:lsdException w:qFormat="1" w:unhideWhenUsed="0" w:uiPriority="0" w:name="Default Paragraph Font"/>
     <w:lsdException w:unhideWhenUsed="0" w:uiPriority="0" w:semiHidden="0" w:name="Body Text"/>
     <w:lsdException w:unhideWhenUsed="0" w:uiPriority="0" w:semiHidden="0" w:name="Body Text Indent"/>
     <w:lsdException w:unhideWhenUsed="0" w:uiPriority="0" w:semiHidden="0" w:name="List Continue"/>
@@ -836,7 +1274,7 @@
     <w:lsdException w:unhideWhenUsed="0" w:uiPriority="0" w:semiHidden="0" w:name="HTML Sample"/>
     <w:lsdException w:unhideWhenUsed="0" w:uiPriority="0" w:semiHidden="0" w:name="HTML Typewriter"/>
     <w:lsdException w:unhideWhenUsed="0" w:uiPriority="0" w:semiHidden="0" w:name="HTML Variable"/>
-    <w:lsdException w:unhideWhenUsed="0" w:uiPriority="0" w:name="Normal Table"/>
+    <w:lsdException w:qFormat="1" w:unhideWhenUsed="0" w:uiPriority="0" w:name="Normal Table"/>
     <w:lsdException w:unhideWhenUsed="0" w:uiPriority="0" w:semiHidden="0" w:name="annotation subject"/>
     <w:lsdException w:unhideWhenUsed="0" w:uiPriority="0" w:semiHidden="0" w:name="Table Simple 1"/>
     <w:lsdException w:unhideWhenUsed="0" w:uiPriority="0" w:semiHidden="0" w:name="Table Simple 2"/>
@@ -896,11 +1334,13 @@
   <w:style w:type="character" w:default="1" w:styleId="2">
     <w:name w:val="Default Paragraph Font"/>
     <w:semiHidden/>
+    <w:qFormat/>
     <w:uiPriority w:val="0"/>
   </w:style>
   <w:style w:type="table" w:default="1" w:styleId="3">
     <w:name w:val="Normal Table"/>
     <w:semiHidden/>
+    <w:qFormat/>
     <w:uiPriority w:val="0"/>
     <w:tblPr>
       <w:tblCellMar>
@@ -1174,6 +1614,9 @@
   <customSectProps>
     <customSectPr/>
   </customSectProps>
+  <customShpExts>
+    <customShpInfo spid="_x0000_s1026" textRotate="1"/>
+  </customShpExts>
 </s:customData>
 </file>
 

</xml_diff>